<commit_message>
halfway through lesson 07
</commit_message>
<xml_diff>
--- a/module-06/lab-06/Final Project-Part1.docx
+++ b/module-06/lab-06/Final Project-Part1.docx
@@ -302,7 +302,39 @@
           <w:color w:val="333333"/>
           <w:szCs w:val="24"/>
         </w:rPr>
-        <w:t xml:space="preserve"> Choropleth map that reflects density of particular VBSCs by state and with a Dot Propensity layer that shows 3 different types (unique color for each circle) and radius size based on geographic service area. </w:t>
+        <w:t xml:space="preserve"> Torque</w:t>
+      </w:r>
+      <w:r>
+        <w:rPr>
+          <w:rFonts w:ascii="Helvetica" w:eastAsia="Times New Roman" w:hAnsi="Helvetica" w:cs="Helvetica"/>
+          <w:color w:val="333333"/>
+          <w:szCs w:val="24"/>
+        </w:rPr>
+        <w:t xml:space="preserve"> map that reflects dens</w:t>
+      </w:r>
+      <w:r>
+        <w:rPr>
+          <w:rFonts w:ascii="Helvetica" w:eastAsia="Times New Roman" w:hAnsi="Helvetica" w:cs="Helvetica"/>
+          <w:color w:val="333333"/>
+          <w:szCs w:val="24"/>
+        </w:rPr>
+        <w:t>ity of particular types of VBSCs. Categorical map using dots that show 4</w:t>
+      </w:r>
+      <w:r>
+        <w:rPr>
+          <w:rFonts w:ascii="Helvetica" w:eastAsia="Times New Roman" w:hAnsi="Helvetica" w:cs="Helvetica"/>
+          <w:color w:val="333333"/>
+          <w:szCs w:val="24"/>
+        </w:rPr>
+        <w:t xml:space="preserve"> different types</w:t>
+      </w:r>
+      <w:r>
+        <w:rPr>
+          <w:rFonts w:ascii="Helvetica" w:eastAsia="Times New Roman" w:hAnsi="Helvetica" w:cs="Helvetica"/>
+          <w:color w:val="333333"/>
+          <w:szCs w:val="24"/>
+        </w:rPr>
+        <w:t xml:space="preserve"> (unique color for each type: CSA, food hub, online, cooperative). </w:t>
       </w:r>
     </w:p>
     <w:p>
@@ -320,6 +352,7 @@
           <w:b/>
           <w:color w:val="333333"/>
           <w:szCs w:val="24"/>
+          <w:highlight w:val="yellow"/>
         </w:rPr>
         <w:t>Objective 2:</w:t>
       </w:r>
@@ -328,8 +361,34 @@
           <w:rFonts w:ascii="Helvetica" w:eastAsia="Times New Roman" w:hAnsi="Helvetica" w:cs="Helvetica"/>
           <w:color w:val="333333"/>
           <w:szCs w:val="24"/>
-        </w:rPr>
-        <w:t xml:space="preserve"> Clustering of VBSCs located within a TBD distance of each other (need to confirm with clients) but I wanted to model this after the power plants project. It would allow users to see where the largest service gaps across the country exist so that new VBSCs can be created in more targeted locations. </w:t>
+          <w:highlight w:val="yellow"/>
+        </w:rPr>
+        <w:t xml:space="preserve"> Create side panel with filter controls for different attributes</w:t>
+      </w:r>
+      <w:r>
+        <w:rPr>
+          <w:rFonts w:ascii="Helvetica" w:eastAsia="Times New Roman" w:hAnsi="Helvetica" w:cs="Helvetica"/>
+          <w:color w:val="333333"/>
+          <w:szCs w:val="24"/>
+          <w:highlight w:val="yellow"/>
+        </w:rPr>
+        <w:t>.</w:t>
+      </w:r>
+      <w:r>
+        <w:rPr>
+          <w:rFonts w:ascii="Helvetica" w:eastAsia="Times New Roman" w:hAnsi="Helvetica" w:cs="Helvetica"/>
+          <w:color w:val="333333"/>
+          <w:szCs w:val="24"/>
+        </w:rPr>
+        <w:t xml:space="preserve"> Points only display when filter is true.</w:t>
+      </w:r>
+      <w:r>
+        <w:rPr>
+          <w:rFonts w:ascii="Helvetica" w:eastAsia="Times New Roman" w:hAnsi="Helvetica" w:cs="Helvetica"/>
+          <w:color w:val="333333"/>
+          <w:szCs w:val="24"/>
+        </w:rPr>
+        <w:t xml:space="preserve"> </w:t>
       </w:r>
     </w:p>
     <w:p>
@@ -395,16 +454,53 @@
           <w:color w:val="333333"/>
           <w:szCs w:val="24"/>
         </w:rPr>
+        <w:t>b.</w:t>
+      </w:r>
+      <w:r>
+        <w:rPr>
+          <w:rFonts w:ascii="Helvetica" w:eastAsia="Times New Roman" w:hAnsi="Helvetica" w:cs="Helvetica"/>
+          <w:color w:val="333333"/>
+          <w:szCs w:val="24"/>
+        </w:rPr>
+        <w:t xml:space="preserve"> Info-window for each location that describes: contact info, value claims and check-list of produce</w:t>
+      </w:r>
+      <w:r>
+        <w:rPr>
+          <w:rFonts w:ascii="Helvetica" w:eastAsia="Times New Roman" w:hAnsi="Helvetica" w:cs="Helvetica"/>
+          <w:color w:val="333333"/>
+          <w:szCs w:val="24"/>
+        </w:rPr>
+        <w:t xml:space="preserve">- Need to figure this out for overlapping city locations. </w:t>
+      </w:r>
+      <w:bookmarkStart w:id="0" w:name="_GoBack"/>
+      <w:bookmarkEnd w:id="0"/>
+    </w:p>
+    <w:p>
+      <w:pPr>
+        <w:spacing w:before="100" w:beforeAutospacing="1" w:after="100" w:afterAutospacing="1" w:line="384" w:lineRule="atLeast"/>
+        <w:rPr>
+          <w:rFonts w:ascii="Helvetica" w:eastAsia="Times New Roman" w:hAnsi="Helvetica" w:cs="Helvetica"/>
+          <w:color w:val="333333"/>
+          <w:szCs w:val="24"/>
+        </w:rPr>
+      </w:pPr>
+      <w:r>
+        <w:rPr>
+          <w:rFonts w:ascii="Helvetica" w:eastAsia="Times New Roman" w:hAnsi="Helvetica" w:cs="Helvetica"/>
+          <w:b/>
+          <w:color w:val="333333"/>
+          <w:szCs w:val="24"/>
+        </w:rPr>
         <w:lastRenderedPageBreak/>
-        <w:t>b.</w:t>
-      </w:r>
-      <w:r>
-        <w:rPr>
-          <w:rFonts w:ascii="Helvetica" w:eastAsia="Times New Roman" w:hAnsi="Helvetica" w:cs="Helvetica"/>
-          <w:color w:val="333333"/>
-          <w:szCs w:val="24"/>
-        </w:rPr>
-        <w:t xml:space="preserve"> Info-window for each location that describes: contact info, value claims and check-list of produce</w:t>
+        <w:t xml:space="preserve">c. </w:t>
+      </w:r>
+      <w:r>
+        <w:rPr>
+          <w:rFonts w:ascii="Helvetica" w:eastAsia="Times New Roman" w:hAnsi="Helvetica" w:cs="Helvetica"/>
+          <w:color w:val="333333"/>
+          <w:szCs w:val="24"/>
+        </w:rPr>
+        <w:t xml:space="preserve">Legend </w:t>
       </w:r>
     </w:p>
     <w:p>
@@ -423,33 +519,6 @@
           <w:color w:val="333333"/>
           <w:szCs w:val="24"/>
         </w:rPr>
-        <w:t xml:space="preserve">c. </w:t>
-      </w:r>
-      <w:r>
-        <w:rPr>
-          <w:rFonts w:ascii="Helvetica" w:eastAsia="Times New Roman" w:hAnsi="Helvetica" w:cs="Helvetica"/>
-          <w:color w:val="333333"/>
-          <w:szCs w:val="24"/>
-        </w:rPr>
-        <w:t xml:space="preserve">Legend </w:t>
-      </w:r>
-    </w:p>
-    <w:p>
-      <w:pPr>
-        <w:spacing w:before="100" w:beforeAutospacing="1" w:after="100" w:afterAutospacing="1" w:line="384" w:lineRule="atLeast"/>
-        <w:rPr>
-          <w:rFonts w:ascii="Helvetica" w:eastAsia="Times New Roman" w:hAnsi="Helvetica" w:cs="Helvetica"/>
-          <w:color w:val="333333"/>
-          <w:szCs w:val="24"/>
-        </w:rPr>
-      </w:pPr>
-      <w:r>
-        <w:rPr>
-          <w:rFonts w:ascii="Helvetica" w:eastAsia="Times New Roman" w:hAnsi="Helvetica" w:cs="Helvetica"/>
-          <w:b/>
-          <w:color w:val="333333"/>
-          <w:szCs w:val="24"/>
-        </w:rPr>
         <w:t>d</w:t>
       </w:r>
       <w:r>
@@ -458,7 +527,23 @@
           <w:color w:val="333333"/>
           <w:szCs w:val="24"/>
         </w:rPr>
-        <w:t>. UI Selector to change choropleth based on VBSC type</w:t>
+        <w:t xml:space="preserve">. </w:t>
+      </w:r>
+      <w:r>
+        <w:rPr>
+          <w:rFonts w:ascii="Helvetica" w:eastAsia="Times New Roman" w:hAnsi="Helvetica" w:cs="Helvetica"/>
+          <w:color w:val="333333"/>
+          <w:szCs w:val="24"/>
+        </w:rPr>
+        <w:t>UI Selector to change torque</w:t>
+      </w:r>
+      <w:r>
+        <w:rPr>
+          <w:rFonts w:ascii="Helvetica" w:eastAsia="Times New Roman" w:hAnsi="Helvetica" w:cs="Helvetica"/>
+          <w:color w:val="333333"/>
+          <w:szCs w:val="24"/>
+        </w:rPr>
+        <w:t xml:space="preserve"> based on VBSC type</w:t>
       </w:r>
     </w:p>
     <w:p>
@@ -536,8 +621,415 @@
         </w:rPr>
         <w:t xml:space="preserve">The data is a csv file with primary data collected from a two-year multi-state research project. Currently there are 260 individual VBSC points, but in order to get the data “map ready” will require too much time to add addresses and then geo-coding. So, in order to finish the map by the final project deadline, I am going to focus on the South-east region. This way I can focus on the technical aspects of the project. </w:t>
       </w:r>
-      <w:bookmarkStart w:id="0" w:name="_GoBack"/>
-      <w:bookmarkEnd w:id="0"/>
+    </w:p>
+    <w:p>
+      <w:pPr>
+        <w:spacing w:before="100" w:beforeAutospacing="1" w:after="100" w:afterAutospacing="1" w:line="384" w:lineRule="atLeast"/>
+        <w:rPr>
+          <w:rFonts w:ascii="Helvetica" w:eastAsia="Times New Roman" w:hAnsi="Helvetica" w:cs="Helvetica"/>
+          <w:color w:val="333333"/>
+          <w:szCs w:val="24"/>
+        </w:rPr>
+      </w:pPr>
+      <w:r>
+        <w:rPr>
+          <w:rFonts w:ascii="Helvetica" w:eastAsia="Times New Roman" w:hAnsi="Helvetica" w:cs="Helvetica"/>
+          <w:color w:val="333333"/>
+          <w:szCs w:val="24"/>
+        </w:rPr>
+        <w:t xml:space="preserve">How to geocode without </w:t>
+      </w:r>
+      <w:proofErr w:type="spellStart"/>
+      <w:r>
+        <w:rPr>
+          <w:rFonts w:ascii="Helvetica" w:eastAsia="Times New Roman" w:hAnsi="Helvetica" w:cs="Helvetica"/>
+          <w:color w:val="333333"/>
+          <w:szCs w:val="24"/>
+        </w:rPr>
+        <w:t>CartoDB</w:t>
+      </w:r>
+      <w:proofErr w:type="spellEnd"/>
+      <w:r>
+        <w:rPr>
+          <w:rFonts w:ascii="Helvetica" w:eastAsia="Times New Roman" w:hAnsi="Helvetica" w:cs="Helvetica"/>
+          <w:color w:val="333333"/>
+          <w:szCs w:val="24"/>
+        </w:rPr>
+        <w:t xml:space="preserve">: </w:t>
+      </w:r>
+    </w:p>
+    <w:p>
+      <w:pPr>
+        <w:spacing w:before="100" w:beforeAutospacing="1" w:after="100" w:afterAutospacing="1" w:line="384" w:lineRule="atLeast"/>
+        <w:rPr>
+          <w:rFonts w:ascii="Helvetica" w:eastAsia="Times New Roman" w:hAnsi="Helvetica" w:cs="Helvetica"/>
+          <w:color w:val="333333"/>
+          <w:szCs w:val="24"/>
+        </w:rPr>
+      </w:pPr>
+      <w:r>
+        <w:rPr>
+          <w:rFonts w:ascii="Helvetica" w:eastAsia="Times New Roman" w:hAnsi="Helvetica" w:cs="Helvetica"/>
+          <w:color w:val="333333"/>
+          <w:szCs w:val="24"/>
+        </w:rPr>
+        <w:t xml:space="preserve">Data clean up: Need to select “Quote all text cells” </w:t>
+      </w:r>
+    </w:p>
+    <w:p>
+      <w:pPr>
+        <w:spacing w:before="100" w:beforeAutospacing="1" w:after="100" w:afterAutospacing="1" w:line="384" w:lineRule="atLeast"/>
+        <w:rPr>
+          <w:rFonts w:ascii="Helvetica" w:eastAsia="Times New Roman" w:hAnsi="Helvetica" w:cs="Helvetica"/>
+          <w:color w:val="333333"/>
+          <w:szCs w:val="24"/>
+        </w:rPr>
+      </w:pPr>
+      <w:r>
+        <w:rPr>
+          <w:rFonts w:ascii="Helvetica" w:eastAsia="Times New Roman" w:hAnsi="Helvetica" w:cs="Helvetica"/>
+          <w:color w:val="333333"/>
+          <w:szCs w:val="24"/>
+        </w:rPr>
+        <w:t>QGIS geo coder- After Open office was used to create a CSV file</w:t>
+      </w:r>
+    </w:p>
+    <w:p>
+      <w:pPr>
+        <w:spacing w:before="100" w:beforeAutospacing="1" w:after="100" w:afterAutospacing="1" w:line="384" w:lineRule="atLeast"/>
+        <w:rPr>
+          <w:rFonts w:ascii="Helvetica" w:eastAsia="Times New Roman" w:hAnsi="Helvetica" w:cs="Helvetica"/>
+          <w:color w:val="333333"/>
+          <w:szCs w:val="24"/>
+        </w:rPr>
+      </w:pPr>
+      <w:r>
+        <w:rPr>
+          <w:rFonts w:ascii="Helvetica" w:eastAsia="Times New Roman" w:hAnsi="Helvetica" w:cs="Helvetica"/>
+          <w:color w:val="333333"/>
+          <w:szCs w:val="24"/>
+        </w:rPr>
+        <w:t xml:space="preserve">Editing locations manually by opening the file in Brackets. Find in brackets and update there then add back to QGIS. </w:t>
+      </w:r>
+    </w:p>
+    <w:p>
+      <w:pPr>
+        <w:spacing w:before="100" w:beforeAutospacing="1" w:after="100" w:afterAutospacing="1" w:line="384" w:lineRule="atLeast"/>
+        <w:rPr>
+          <w:rFonts w:ascii="Helvetica" w:eastAsia="Times New Roman" w:hAnsi="Helvetica" w:cs="Helvetica"/>
+          <w:color w:val="333333"/>
+          <w:szCs w:val="24"/>
+        </w:rPr>
+      </w:pPr>
+      <w:r>
+        <w:rPr>
+          <w:rFonts w:ascii="Helvetica" w:eastAsia="Times New Roman" w:hAnsi="Helvetica" w:cs="Helvetica"/>
+          <w:color w:val="333333"/>
+          <w:szCs w:val="24"/>
+        </w:rPr>
+        <w:t xml:space="preserve">Can also edit </w:t>
+      </w:r>
+      <w:proofErr w:type="spellStart"/>
+      <w:r>
+        <w:rPr>
+          <w:rFonts w:ascii="Helvetica" w:eastAsia="Times New Roman" w:hAnsi="Helvetica" w:cs="Helvetica"/>
+          <w:color w:val="333333"/>
+          <w:szCs w:val="24"/>
+        </w:rPr>
+        <w:t>lat</w:t>
+      </w:r>
+      <w:proofErr w:type="spellEnd"/>
+      <w:r>
+        <w:rPr>
+          <w:rFonts w:ascii="Helvetica" w:eastAsia="Times New Roman" w:hAnsi="Helvetica" w:cs="Helvetica"/>
+          <w:color w:val="333333"/>
+          <w:szCs w:val="24"/>
+        </w:rPr>
+        <w:t>/</w:t>
+      </w:r>
+      <w:proofErr w:type="spellStart"/>
+      <w:r>
+        <w:rPr>
+          <w:rFonts w:ascii="Helvetica" w:eastAsia="Times New Roman" w:hAnsi="Helvetica" w:cs="Helvetica"/>
+          <w:color w:val="333333"/>
+          <w:szCs w:val="24"/>
+        </w:rPr>
+        <w:t>lon</w:t>
+      </w:r>
+      <w:proofErr w:type="spellEnd"/>
+      <w:r>
+        <w:rPr>
+          <w:rFonts w:ascii="Helvetica" w:eastAsia="Times New Roman" w:hAnsi="Helvetica" w:cs="Helvetica"/>
+          <w:color w:val="333333"/>
+          <w:szCs w:val="24"/>
+        </w:rPr>
+        <w:t xml:space="preserve"> in </w:t>
+      </w:r>
+      <w:proofErr w:type="spellStart"/>
+      <w:r>
+        <w:rPr>
+          <w:rFonts w:ascii="Helvetica" w:eastAsia="Times New Roman" w:hAnsi="Helvetica" w:cs="Helvetica"/>
+          <w:color w:val="333333"/>
+          <w:szCs w:val="24"/>
+        </w:rPr>
+        <w:t>CartoDB</w:t>
+      </w:r>
+      <w:proofErr w:type="spellEnd"/>
+    </w:p>
+    <w:p>
+      <w:pPr>
+        <w:spacing w:before="100" w:beforeAutospacing="1" w:after="100" w:afterAutospacing="1" w:line="384" w:lineRule="atLeast"/>
+        <w:rPr>
+          <w:rFonts w:ascii="Helvetica" w:eastAsia="Times New Roman" w:hAnsi="Helvetica" w:cs="Helvetica"/>
+          <w:color w:val="333333"/>
+          <w:szCs w:val="24"/>
+        </w:rPr>
+      </w:pPr>
+      <w:r>
+        <w:rPr>
+          <w:rFonts w:ascii="Helvetica" w:eastAsia="Times New Roman" w:hAnsi="Helvetica" w:cs="Helvetica"/>
+          <w:color w:val="333333"/>
+          <w:szCs w:val="24"/>
+        </w:rPr>
+        <w:t>Can move points to their correct location in geoJSON.io</w:t>
+      </w:r>
+    </w:p>
+    <w:p>
+      <w:pPr>
+        <w:spacing w:before="100" w:beforeAutospacing="1" w:after="100" w:afterAutospacing="1" w:line="384" w:lineRule="atLeast"/>
+        <w:rPr>
+          <w:rFonts w:ascii="Helvetica" w:eastAsia="Times New Roman" w:hAnsi="Helvetica" w:cs="Helvetica"/>
+          <w:color w:val="333333"/>
+          <w:szCs w:val="24"/>
+        </w:rPr>
+      </w:pPr>
+      <w:r>
+        <w:rPr>
+          <w:rFonts w:ascii="Helvetica" w:eastAsia="Times New Roman" w:hAnsi="Helvetica" w:cs="Helvetica"/>
+          <w:color w:val="333333"/>
+          <w:szCs w:val="24"/>
+        </w:rPr>
+        <w:t xml:space="preserve">Ultimately want to use Shape and </w:t>
+      </w:r>
+      <w:proofErr w:type="spellStart"/>
+      <w:r>
+        <w:rPr>
+          <w:rFonts w:ascii="Helvetica" w:eastAsia="Times New Roman" w:hAnsi="Helvetica" w:cs="Helvetica"/>
+          <w:color w:val="333333"/>
+          <w:szCs w:val="24"/>
+        </w:rPr>
+        <w:t>GeoJSON</w:t>
+      </w:r>
+      <w:proofErr w:type="spellEnd"/>
+      <w:r>
+        <w:rPr>
+          <w:rFonts w:ascii="Helvetica" w:eastAsia="Times New Roman" w:hAnsi="Helvetica" w:cs="Helvetica"/>
+          <w:color w:val="333333"/>
+          <w:szCs w:val="24"/>
+        </w:rPr>
+        <w:t xml:space="preserve"> files </w:t>
+      </w:r>
+    </w:p>
+    <w:p>
+      <w:pPr>
+        <w:spacing w:before="100" w:beforeAutospacing="1" w:after="100" w:afterAutospacing="1" w:line="384" w:lineRule="atLeast"/>
+        <w:rPr>
+          <w:rFonts w:ascii="Helvetica" w:eastAsia="Times New Roman" w:hAnsi="Helvetica" w:cs="Helvetica"/>
+          <w:color w:val="333333"/>
+          <w:szCs w:val="24"/>
+        </w:rPr>
+      </w:pPr>
+      <w:r>
+        <w:rPr>
+          <w:rFonts w:ascii="Helvetica" w:eastAsia="Times New Roman" w:hAnsi="Helvetica" w:cs="Helvetica"/>
+          <w:color w:val="333333"/>
+          <w:szCs w:val="24"/>
+        </w:rPr>
+        <w:t xml:space="preserve">Fetch data from </w:t>
+      </w:r>
+      <w:proofErr w:type="spellStart"/>
+      <w:r>
+        <w:rPr>
+          <w:rFonts w:ascii="Helvetica" w:eastAsia="Times New Roman" w:hAnsi="Helvetica" w:cs="Helvetica"/>
+          <w:color w:val="333333"/>
+          <w:szCs w:val="24"/>
+        </w:rPr>
+        <w:t>CartoDB</w:t>
+      </w:r>
+      <w:proofErr w:type="spellEnd"/>
+      <w:r>
+        <w:rPr>
+          <w:rFonts w:ascii="Helvetica" w:eastAsia="Times New Roman" w:hAnsi="Helvetica" w:cs="Helvetica"/>
+          <w:color w:val="333333"/>
+          <w:szCs w:val="24"/>
+        </w:rPr>
+        <w:t xml:space="preserve"> for easy database management</w:t>
+      </w:r>
+    </w:p>
+    <w:p>
+      <w:pPr>
+        <w:spacing w:before="100" w:beforeAutospacing="1" w:after="100" w:afterAutospacing="1" w:line="384" w:lineRule="atLeast"/>
+        <w:rPr>
+          <w:rFonts w:ascii="Helvetica" w:eastAsia="Times New Roman" w:hAnsi="Helvetica" w:cs="Helvetica"/>
+          <w:color w:val="333333"/>
+          <w:szCs w:val="24"/>
+        </w:rPr>
+      </w:pPr>
+      <w:r>
+        <w:rPr>
+          <w:rFonts w:ascii="Helvetica" w:eastAsia="Times New Roman" w:hAnsi="Helvetica" w:cs="Helvetica"/>
+          <w:color w:val="333333"/>
+          <w:szCs w:val="24"/>
+          <w:highlight w:val="yellow"/>
+        </w:rPr>
+        <w:t xml:space="preserve">To do regions: </w:t>
+      </w:r>
+      <w:r>
+        <w:rPr>
+          <w:rFonts w:ascii="Helvetica" w:eastAsia="Times New Roman" w:hAnsi="Helvetica" w:cs="Helvetica"/>
+          <w:color w:val="333333"/>
+          <w:szCs w:val="24"/>
+          <w:highlight w:val="yellow"/>
+        </w:rPr>
+        <w:t>May not need to do this</w:t>
+      </w:r>
+    </w:p>
+    <w:p>
+      <w:pPr>
+        <w:spacing w:before="100" w:beforeAutospacing="1" w:after="100" w:afterAutospacing="1" w:line="384" w:lineRule="atLeast"/>
+        <w:rPr>
+          <w:rFonts w:ascii="Helvetica" w:eastAsia="Times New Roman" w:hAnsi="Helvetica" w:cs="Helvetica"/>
+          <w:color w:val="333333"/>
+          <w:szCs w:val="24"/>
+        </w:rPr>
+      </w:pPr>
+      <w:r>
+        <w:rPr>
+          <w:rFonts w:ascii="Helvetica" w:eastAsia="Times New Roman" w:hAnsi="Helvetica" w:cs="Helvetica"/>
+          <w:color w:val="333333"/>
+          <w:szCs w:val="24"/>
+        </w:rPr>
+        <w:t xml:space="preserve">Select states in QGIS and save as separate </w:t>
+      </w:r>
+      <w:proofErr w:type="spellStart"/>
+      <w:r>
+        <w:rPr>
+          <w:rFonts w:ascii="Helvetica" w:eastAsia="Times New Roman" w:hAnsi="Helvetica" w:cs="Helvetica"/>
+          <w:color w:val="333333"/>
+          <w:szCs w:val="24"/>
+        </w:rPr>
+        <w:t>GeoJSON</w:t>
+      </w:r>
+      <w:proofErr w:type="spellEnd"/>
+      <w:r>
+        <w:rPr>
+          <w:rFonts w:ascii="Helvetica" w:eastAsia="Times New Roman" w:hAnsi="Helvetica" w:cs="Helvetica"/>
+          <w:color w:val="333333"/>
+          <w:szCs w:val="24"/>
+        </w:rPr>
+        <w:t xml:space="preserve"> files</w:t>
+      </w:r>
+    </w:p>
+    <w:p>
+      <w:pPr>
+        <w:spacing w:before="100" w:beforeAutospacing="1" w:after="100" w:afterAutospacing="1" w:line="384" w:lineRule="atLeast"/>
+        <w:rPr>
+          <w:rFonts w:ascii="Helvetica" w:eastAsia="Times New Roman" w:hAnsi="Helvetica" w:cs="Helvetica"/>
+          <w:color w:val="333333"/>
+          <w:szCs w:val="24"/>
+        </w:rPr>
+      </w:pPr>
+      <w:r>
+        <w:rPr>
+          <w:rFonts w:ascii="Helvetica" w:eastAsia="Times New Roman" w:hAnsi="Helvetica" w:cs="Helvetica"/>
+          <w:color w:val="333333"/>
+          <w:szCs w:val="24"/>
+        </w:rPr>
+        <w:lastRenderedPageBreak/>
+        <w:t xml:space="preserve">For the map- Be able to hover over the region to get regional specific </w:t>
+      </w:r>
+      <w:proofErr w:type="gramStart"/>
+      <w:r>
+        <w:rPr>
+          <w:rFonts w:ascii="Helvetica" w:eastAsia="Times New Roman" w:hAnsi="Helvetica" w:cs="Helvetica"/>
+          <w:color w:val="333333"/>
+          <w:szCs w:val="24"/>
+        </w:rPr>
+        <w:t>data</w:t>
+      </w:r>
+      <w:r>
+        <w:rPr>
+          <w:rFonts w:ascii="Helvetica" w:eastAsia="Times New Roman" w:hAnsi="Helvetica" w:cs="Helvetica"/>
+          <w:color w:val="333333"/>
+          <w:szCs w:val="24"/>
+        </w:rPr>
+        <w:t>.-</w:t>
+      </w:r>
+      <w:proofErr w:type="gramEnd"/>
+    </w:p>
+    <w:p>
+      <w:pPr>
+        <w:spacing w:before="100" w:beforeAutospacing="1" w:after="100" w:afterAutospacing="1" w:line="384" w:lineRule="atLeast"/>
+        <w:rPr>
+          <w:rFonts w:ascii="Helvetica" w:eastAsia="Times New Roman" w:hAnsi="Helvetica" w:cs="Helvetica"/>
+          <w:color w:val="333333"/>
+          <w:szCs w:val="24"/>
+        </w:rPr>
+      </w:pPr>
+      <w:r>
+        <w:rPr>
+          <w:rFonts w:ascii="Helvetica" w:eastAsia="Times New Roman" w:hAnsi="Helvetica" w:cs="Helvetica"/>
+          <w:color w:val="333333"/>
+          <w:szCs w:val="24"/>
+        </w:rPr>
+        <w:t>Need to decide what specific attribute information I want to show for the region</w:t>
+      </w:r>
+    </w:p>
+    <w:p>
+      <w:pPr>
+        <w:spacing w:before="100" w:beforeAutospacing="1" w:after="100" w:afterAutospacing="1" w:line="384" w:lineRule="atLeast"/>
+        <w:rPr>
+          <w:rFonts w:ascii="Helvetica" w:eastAsia="Times New Roman" w:hAnsi="Helvetica" w:cs="Helvetica"/>
+          <w:color w:val="333333"/>
+          <w:szCs w:val="24"/>
+        </w:rPr>
+      </w:pPr>
+      <w:r>
+        <w:rPr>
+          <w:rFonts w:ascii="Helvetica" w:eastAsia="Times New Roman" w:hAnsi="Helvetica" w:cs="Helvetica"/>
+          <w:color w:val="333333"/>
+          <w:szCs w:val="24"/>
+        </w:rPr>
+        <w:t xml:space="preserve">Filter- use function to loop through all points and identify </w:t>
+      </w:r>
+      <w:r>
+        <w:rPr>
+          <w:rFonts w:ascii="Helvetica" w:eastAsia="Times New Roman" w:hAnsi="Helvetica" w:cs="Helvetica"/>
+          <w:color w:val="333333"/>
+          <w:szCs w:val="24"/>
+        </w:rPr>
+        <w:t xml:space="preserve">specific category and if it is that then it will be displayed. </w:t>
+      </w:r>
+    </w:p>
+    <w:p>
+      <w:pPr>
+        <w:spacing w:before="100" w:beforeAutospacing="1" w:after="100" w:afterAutospacing="1" w:line="384" w:lineRule="atLeast"/>
+        <w:rPr>
+          <w:rFonts w:ascii="Helvetica" w:eastAsia="Times New Roman" w:hAnsi="Helvetica" w:cs="Helvetica"/>
+          <w:color w:val="333333"/>
+          <w:szCs w:val="24"/>
+        </w:rPr>
+      </w:pPr>
+    </w:p>
+    <w:p>
+      <w:pPr>
+        <w:spacing w:before="100" w:beforeAutospacing="1" w:after="100" w:afterAutospacing="1" w:line="384" w:lineRule="atLeast"/>
+        <w:rPr>
+          <w:rFonts w:ascii="Helvetica" w:eastAsia="Times New Roman" w:hAnsi="Helvetica" w:cs="Helvetica"/>
+          <w:color w:val="333333"/>
+          <w:szCs w:val="24"/>
+        </w:rPr>
+      </w:pPr>
     </w:p>
     <w:p/>
     <w:sectPr>

</xml_diff>